<commit_message>
Actualizacion documento Arquitectura de la IA
</commit_message>
<xml_diff>
--- a/Documentacion/Documento del diseño técnico de la arquitectura de la IA.docx
+++ b/Documentacion/Documento del diseño técnico de la arquitectura de la IA.docx
@@ -5,35 +5,72 @@
     <w:p>
       <w:pPr>
         <w:pStyle w:val="Ttulo1"/>
+        <w:jc w:val="both"/>
       </w:pPr>
       <w:r>
         <w:t>Documento del diseño técnico de la arquitectura de la IA</w:t>
       </w:r>
     </w:p>
-    <w:p/>
-    <w:p>
-      <w:r>
-        <w:t>Dentro de nuestro juego vamos a implementar un “</w:t>
+    <w:p>
+      <w:pPr>
+        <w:jc w:val="both"/>
+      </w:pPr>
+    </w:p>
+    <w:p>
+      <w:pPr>
+        <w:jc w:val="both"/>
+      </w:pPr>
+      <w:r>
+        <w:t>Dentro de nuestro juego vamos a implementar un</w:t>
+      </w:r>
+      <w:r>
+        <w:t>a inteligencia artificial</w:t>
+      </w:r>
+      <w:r>
+        <w:t xml:space="preserve"> que pueda com</w:t>
+      </w:r>
+      <w:r>
+        <w:t>petir contra los demás jugadore</w:t>
+      </w:r>
+      <w:r>
+        <w:t>s</w:t>
+      </w:r>
+      <w:r>
+        <w:t>, para ello</w:t>
+      </w:r>
+      <w:r>
+        <w:t xml:space="preserve">, utilizaremos un sistema de </w:t>
+      </w:r>
+      <w:r>
+        <w:t>lógica difusa</w:t>
+      </w:r>
+      <w:r>
+        <w:t xml:space="preserve"> para la toma de decisiones, un </w:t>
       </w:r>
       <w:proofErr w:type="spellStart"/>
       <w:r>
-        <w:t>bot</w:t>
+        <w:t>pathfinding</w:t>
       </w:r>
       <w:proofErr w:type="spellEnd"/>
       <w:r>
-        <w:t xml:space="preserve">” que pueda competir contra los demás jugadores de forma razonable, para ello hará uso de lógica difusa. Hemos elegido este tipo de IA ya </w:t>
-      </w:r>
-      <w:r>
-        <w:t>que,</w:t>
-      </w:r>
-      <w:r>
-        <w:t xml:space="preserve"> aunque es más complicada de implementar y probar crea comportamientos menos predecibles y se parece más al estilo de juego de una persona. </w:t>
-      </w:r>
-    </w:p>
-    <w:p/>
+        <w:t xml:space="preserve"> estratégico que decida la ruta que debe recorrer para cumplir sus objetivos y un sistema básico de percepción que le informe del estado de su entorno</w:t>
+      </w:r>
+      <w:r>
+        <w:t xml:space="preserve">. Hemos </w:t>
+      </w:r>
+      <w:r>
+        <w:t>elegido estos elementos ya que en conjunto se aproxima a la forma de jugar de una persona a este tipo de juegos.</w:t>
+      </w:r>
+    </w:p>
+    <w:p>
+      <w:pPr>
+        <w:jc w:val="both"/>
+      </w:pPr>
+    </w:p>
     <w:p>
       <w:pPr>
         <w:pStyle w:val="Subttulo"/>
+        <w:jc w:val="both"/>
         <w:rPr>
           <w:b/>
         </w:rPr>
@@ -42,29 +79,42 @@
         <w:rPr>
           <w:b/>
         </w:rPr>
-        <w:t>Que es la lógica difusa</w:t>
-      </w:r>
-    </w:p>
-    <w:p>
-      <w:r>
-        <w:t xml:space="preserve">La lógica difusa es un sistema de IA que consigue imitar la forma en la que las personas tomamos decisiones basadas en información imprecisa. </w:t>
-      </w:r>
-      <w:r>
-        <w:t>Por ejemplo, las personas hablamos de lejos y cerca en distancias y consideramos que hasta 100 metros es cerca y a partir de 100 es lejos. Según los sistemas booleanos si cogemos 99 está cerca y si cogemos 101 está lejos</w:t>
-      </w:r>
-      <w:r>
-        <w:t>,</w:t>
-      </w:r>
-      <w:r>
-        <w:t xml:space="preserve"> cuando solo les separan 2 metros, mientras que una persona te respondería que ambas distancias están lejos. </w:t>
-      </w:r>
-      <w:r>
-        <w:t xml:space="preserve">Mediante la lógica difusa se establecen unas reglas para decidir si se trata de lejos o cerca. </w:t>
+        <w:t xml:space="preserve">Que </w:t>
+      </w:r>
+      <w:r>
+        <w:rPr>
+          <w:b/>
+        </w:rPr>
+        <w:t>queremos conseguir con la</w:t>
+      </w:r>
+      <w:r>
+        <w:rPr>
+          <w:b/>
+        </w:rPr>
+        <w:t xml:space="preserve"> lógica difusa</w:t>
+      </w:r>
+    </w:p>
+    <w:p>
+      <w:pPr>
+        <w:jc w:val="both"/>
+      </w:pPr>
+      <w:r>
+        <w:t>Mediante la lógica difusa queremos conseguir</w:t>
+      </w:r>
+      <w:r>
+        <w:t xml:space="preserve"> </w:t>
+      </w:r>
+      <w:r>
+        <w:t>un comportamiento lo más parecido al que tendría una persona que juegue a nuestro juego, de forma</w:t>
+      </w:r>
+      <w:r>
+        <w:t xml:space="preserve"> que los movimientos no sean fáciles de predecir pudiendo incluso poner en apuros al jugador.</w:t>
       </w:r>
     </w:p>
     <w:p>
       <w:pPr>
         <w:pStyle w:val="Subttulo"/>
+        <w:jc w:val="both"/>
         <w:rPr>
           <w:b/>
         </w:rPr>
@@ -77,16 +127,17 @@
       </w:r>
     </w:p>
     <w:p>
+      <w:pPr>
+        <w:jc w:val="both"/>
+      </w:pPr>
       <w:r>
         <w:t xml:space="preserve">Dentro del juego el </w:t>
       </w:r>
-      <w:proofErr w:type="spellStart"/>
-      <w:r>
-        <w:t>bot</w:t>
-      </w:r>
-      <w:proofErr w:type="spellEnd"/>
-      <w:r>
-        <w:t xml:space="preserve"> va a tener que valorar su situación de peligro en todo momento, esta situación </w:t>
+      <w:r>
+        <w:t>enemigo va</w:t>
+      </w:r>
+      <w:r>
+        <w:t xml:space="preserve"> a tener que valorar su situación de peligro en todo momento, esta situación </w:t>
       </w:r>
       <w:r>
         <w:t xml:space="preserve">de peligro usará las siguientes variables: </w:t>
@@ -99,6 +150,7 @@
           <w:ilvl w:val="0"/>
           <w:numId w:val="1"/>
         </w:numPr>
+        <w:jc w:val="both"/>
       </w:pPr>
       <w:r>
         <w:rPr>
@@ -135,6 +187,7 @@
           <w:ilvl w:val="0"/>
           <w:numId w:val="1"/>
         </w:numPr>
+        <w:jc w:val="both"/>
       </w:pPr>
       <w:r>
         <w:rPr>
@@ -173,6 +226,7 @@
           <w:ilvl w:val="0"/>
           <w:numId w:val="1"/>
         </w:numPr>
+        <w:jc w:val="both"/>
       </w:pPr>
       <w:r>
         <w:rPr>
@@ -211,6 +265,7 @@
           <w:ilvl w:val="0"/>
           <w:numId w:val="1"/>
         </w:numPr>
+        <w:jc w:val="both"/>
       </w:pPr>
       <w:r>
         <w:rPr>
@@ -241,6 +296,7 @@
           <w:ilvl w:val="0"/>
           <w:numId w:val="1"/>
         </w:numPr>
+        <w:jc w:val="both"/>
       </w:pPr>
       <w:r>
         <w:rPr>
@@ -271,6 +327,7 @@
           <w:ilvl w:val="0"/>
           <w:numId w:val="1"/>
         </w:numPr>
+        <w:jc w:val="both"/>
       </w:pPr>
       <w:r>
         <w:rPr>
@@ -315,6 +372,7 @@
           <w:ilvl w:val="0"/>
           <w:numId w:val="1"/>
         </w:numPr>
+        <w:jc w:val="both"/>
       </w:pPr>
       <w:r>
         <w:rPr>
@@ -353,6 +411,7 @@
           <w:ilvl w:val="0"/>
           <w:numId w:val="1"/>
         </w:numPr>
+        <w:jc w:val="both"/>
       </w:pPr>
       <w:r>
         <w:rPr>
@@ -381,17 +440,160 @@
       <w:r>
         <w:t xml:space="preserve">el peligro se reducirá </w:t>
       </w:r>
+      <w:r>
+        <w:t>cuanta más munición</w:t>
+      </w:r>
+      <w:r>
+        <w:t xml:space="preserve"> tenga el </w:t>
+      </w:r>
+      <w:proofErr w:type="spellStart"/>
+      <w:r>
+        <w:t>bot</w:t>
+      </w:r>
+      <w:proofErr w:type="spellEnd"/>
+      <w:r>
+        <w:t xml:space="preserve">. </w:t>
+      </w:r>
+    </w:p>
+    <w:p>
+      <w:pPr>
+        <w:pStyle w:val="Subttulo"/>
+        <w:jc w:val="both"/>
+        <w:rPr>
+          <w:b/>
+        </w:rPr>
+      </w:pPr>
+      <w:r>
+        <w:rPr>
+          <w:b/>
+        </w:rPr>
+        <w:t>Valoración del peligro:</w:t>
+      </w:r>
+    </w:p>
+    <w:p>
+      <w:pPr>
+        <w:jc w:val="both"/>
+      </w:pPr>
+      <w:r>
+        <w:t xml:space="preserve">Dentro de la IA la parte más crítica va a ser implementar un sistema de valoración del peligro ya que este condicionará el comportamiento del </w:t>
+      </w:r>
+      <w:proofErr w:type="spellStart"/>
+      <w:r>
+        <w:t>bot</w:t>
+      </w:r>
+      <w:proofErr w:type="spellEnd"/>
+      <w:r>
+        <w:t xml:space="preserve">, tal y como se especifica en el documento de toma de decisión de la IA. Por lo </w:t>
+      </w:r>
       <w:proofErr w:type="gramStart"/>
       <w:r>
-        <w:t>cuanto más munición</w:t>
+        <w:t>tanto</w:t>
       </w:r>
       <w:proofErr w:type="gramEnd"/>
       <w:r>
-        <w:t xml:space="preserve"> tenga el </w:t>
+        <w:t xml:space="preserve"> este apartado es uno de los más importantes de la IA. </w:t>
+      </w:r>
+      <w:r>
+        <w:t xml:space="preserve">Para la valoración del peligro se implementarán una serie de reglas difusas de la siguiente forma: </w:t>
+      </w:r>
+    </w:p>
+    <w:p>
+      <w:pPr>
+        <w:jc w:val="both"/>
+        <w:rPr>
+          <w:i/>
+        </w:rPr>
+      </w:pPr>
+      <w:r>
+        <w:t xml:space="preserve">Si </w:t>
+      </w:r>
+      <w:r>
+        <w:rPr>
+          <w:i/>
+        </w:rPr>
+        <w:t xml:space="preserve">condición 1 </w:t>
+      </w:r>
+      <w:r>
+        <w:t xml:space="preserve">y </w:t>
+      </w:r>
+      <w:r>
+        <w:rPr>
+          <w:i/>
+        </w:rPr>
+        <w:t xml:space="preserve">condición 2 </w:t>
+      </w:r>
+      <w:r>
+        <w:t xml:space="preserve">entonces </w:t>
+      </w:r>
+      <w:r>
+        <w:rPr>
+          <w:i/>
+        </w:rPr>
+        <w:t xml:space="preserve">regla 1. </w:t>
+      </w:r>
+    </w:p>
+    <w:p>
+      <w:pPr>
+        <w:jc w:val="both"/>
+        <w:rPr>
+          <w:i/>
+        </w:rPr>
+      </w:pPr>
+      <w:r>
+        <w:lastRenderedPageBreak/>
+        <w:t xml:space="preserve">Si </w:t>
+      </w:r>
+      <w:r>
+        <w:rPr>
+          <w:i/>
+        </w:rPr>
+        <w:t xml:space="preserve">condición 3 </w:t>
+      </w:r>
+      <w:r>
+        <w:t xml:space="preserve">y </w:t>
+      </w:r>
+      <w:r>
+        <w:rPr>
+          <w:i/>
+        </w:rPr>
+        <w:t xml:space="preserve">condición 4 </w:t>
+      </w:r>
+      <w:r>
+        <w:t xml:space="preserve">entonces </w:t>
+      </w:r>
+      <w:r>
+        <w:rPr>
+          <w:i/>
+        </w:rPr>
+        <w:t>regla 2.</w:t>
+      </w:r>
+    </w:p>
+    <w:p>
+      <w:pPr>
+        <w:jc w:val="both"/>
+      </w:pPr>
+      <w:r>
+        <w:t xml:space="preserve">De forma que se pueden concatenar muchas condiciones, cabe recordar que cuantas más condiciones pongamos más reglas deberemos implementar. </w:t>
+      </w:r>
+    </w:p>
+    <w:p>
+      <w:pPr>
+        <w:jc w:val="both"/>
+      </w:pPr>
+      <w:r>
+        <w:t xml:space="preserve">Un ejemplo de regla sería el siguiente: </w:t>
+      </w:r>
+    </w:p>
+    <w:p>
+      <w:pPr>
+        <w:jc w:val="both"/>
+      </w:pPr>
+      <w:r>
+        <w:t xml:space="preserve">Si DA(cerca) y DJA(lejos) entonces </w:t>
       </w:r>
       <w:proofErr w:type="spellStart"/>
       <w:r>
-        <w:t>bot</w:t>
+        <w:t>BuscarArma</w:t>
       </w:r>
       <w:proofErr w:type="spellEnd"/>
       <w:r>
@@ -400,7 +602,27 @@
     </w:p>
     <w:p>
       <w:pPr>
+        <w:jc w:val="both"/>
+        <w:rPr>
+          <w:i/>
+        </w:rPr>
+      </w:pPr>
+      <w:r>
+        <w:t xml:space="preserve">Si DA(lejos) y DJA(cerca) entonces Huir.  </w:t>
+      </w:r>
+    </w:p>
+    <w:p>
+      <w:pPr>
+        <w:jc w:val="both"/>
+        <w:rPr>
+          <w:i/>
+        </w:rPr>
+      </w:pPr>
+    </w:p>
+    <w:p>
+      <w:pPr>
         <w:pStyle w:val="Subttulo"/>
+        <w:jc w:val="both"/>
         <w:rPr>
           <w:b/>
         </w:rPr>
@@ -409,208 +631,69 @@
         <w:rPr>
           <w:b/>
         </w:rPr>
-        <w:t>Valoración del peligro:</w:t>
-      </w:r>
-    </w:p>
-    <w:p>
-      <w:r>
-        <w:t xml:space="preserve">Dentro de la IA la parte más crítica va a ser implementar un sistema de valoración del peligro ya que este condicionará el comportamiento del </w:t>
+        <w:t xml:space="preserve">Por qué un </w:t>
       </w:r>
       <w:proofErr w:type="spellStart"/>
       <w:r>
-        <w:t>bot</w:t>
+        <w:rPr>
+          <w:b/>
+        </w:rPr>
+        <w:t>Pathfinding</w:t>
       </w:r>
       <w:proofErr w:type="spellEnd"/>
       <w:r>
-        <w:t xml:space="preserve">, tal y como se especifica en el documento de toma de decisión de la IA. Por lo </w:t>
-      </w:r>
-      <w:proofErr w:type="gramStart"/>
-      <w:r>
-        <w:t>tanto</w:t>
-      </w:r>
-      <w:proofErr w:type="gramEnd"/>
-      <w:r>
-        <w:t xml:space="preserve"> este apartado es uno de los más importantes de la </w:t>
-      </w:r>
-      <w:r>
-        <w:lastRenderedPageBreak/>
-        <w:t xml:space="preserve">IA. </w:t>
-      </w:r>
-      <w:r>
-        <w:t xml:space="preserve">Para la valoración del peligro se implementarán una serie de reglas difusas de la siguiente forma: </w:t>
-      </w:r>
-    </w:p>
-    <w:p>
-      <w:pPr>
-        <w:rPr>
-          <w:i/>
-        </w:rPr>
-      </w:pPr>
-      <w:r>
-        <w:t xml:space="preserve">Si </w:t>
-      </w:r>
-      <w:r>
-        <w:rPr>
-          <w:i/>
-        </w:rPr>
-        <w:t xml:space="preserve">condición 1 </w:t>
-      </w:r>
-      <w:r>
-        <w:t xml:space="preserve">y </w:t>
-      </w:r>
-      <w:r>
-        <w:rPr>
-          <w:i/>
-        </w:rPr>
-        <w:t xml:space="preserve">condición 2 </w:t>
-      </w:r>
-      <w:r>
-        <w:t xml:space="preserve">entonces </w:t>
-      </w:r>
-      <w:r>
-        <w:rPr>
-          <w:i/>
-        </w:rPr>
-        <w:t xml:space="preserve">regla 1. </w:t>
-      </w:r>
-    </w:p>
-    <w:p>
-      <w:pPr>
-        <w:rPr>
-          <w:i/>
-        </w:rPr>
-      </w:pPr>
-      <w:r>
-        <w:t xml:space="preserve">Si </w:t>
-      </w:r>
-      <w:r>
-        <w:rPr>
-          <w:i/>
-        </w:rPr>
-        <w:t xml:space="preserve">condición </w:t>
-      </w:r>
-      <w:r>
-        <w:rPr>
-          <w:i/>
-        </w:rPr>
-        <w:t>3</w:t>
-      </w:r>
-      <w:r>
-        <w:rPr>
-          <w:i/>
-        </w:rPr>
-        <w:t xml:space="preserve"> </w:t>
-      </w:r>
-      <w:r>
-        <w:t xml:space="preserve">y </w:t>
-      </w:r>
-      <w:r>
-        <w:rPr>
-          <w:i/>
-        </w:rPr>
-        <w:t xml:space="preserve">condición </w:t>
-      </w:r>
-      <w:r>
-        <w:rPr>
-          <w:i/>
-        </w:rPr>
-        <w:t>4</w:t>
-      </w:r>
-      <w:r>
-        <w:rPr>
-          <w:i/>
-        </w:rPr>
-        <w:t xml:space="preserve"> </w:t>
-      </w:r>
-      <w:r>
-        <w:t xml:space="preserve">entonces </w:t>
-      </w:r>
-      <w:r>
-        <w:rPr>
-          <w:i/>
-        </w:rPr>
-        <w:t xml:space="preserve">regla </w:t>
-      </w:r>
-      <w:r>
-        <w:rPr>
-          <w:i/>
-        </w:rPr>
-        <w:t>2</w:t>
-      </w:r>
-      <w:r>
-        <w:rPr>
-          <w:i/>
-        </w:rPr>
-        <w:t>.</w:t>
-      </w:r>
-    </w:p>
-    <w:p>
-      <w:r>
-        <w:t xml:space="preserve">De forma que se pueden concatenar muchas condiciones, cabe recordar que cuantas más condiciones pongamos más reglas deberemos implementar. </w:t>
-      </w:r>
-    </w:p>
-    <w:p>
-      <w:r>
-        <w:t xml:space="preserve">Un ejemplo de regla sería el siguiente: </w:t>
+        <w:rPr>
+          <w:b/>
+        </w:rPr>
+        <w:t xml:space="preserve"> Estratégico.</w:t>
+      </w:r>
+    </w:p>
+    <w:p>
+      <w:r>
+        <w:t xml:space="preserve">La principal preocupación de nuestra inteligencia artificial es el peligro, el peligro es siempre existente para él y tomará todas sus decisiones en función de este, incluso el camino que debe tomar para llegar a un objetivo y </w:t>
+      </w:r>
+      <w:r>
+        <w:t>los objetivos que se establezcan serán en función de la cantidad de peligro que corre en ese momento y el que puede correr en el destino.</w:t>
+      </w:r>
+    </w:p>
+    <w:p>
+      <w:r>
+        <w:t>Siempre se priorizará entre las rutas y objetivos posibles una ruta sin enemigos a una con enemigos desarmados a una con enemigos armados.</w:t>
+      </w:r>
+    </w:p>
+    <w:p/>
+    <w:p>
+      <w:pPr>
+        <w:pStyle w:val="Subttulo"/>
+        <w:jc w:val="both"/>
+        <w:rPr>
+          <w:b/>
+        </w:rPr>
+      </w:pPr>
+      <w:r>
+        <w:rPr>
+          <w:b/>
+        </w:rPr>
+        <w:t>Sistema de percepción.</w:t>
+      </w:r>
+    </w:p>
+    <w:p>
+      <w:r>
+        <w:t>El sistema de percepción que implementaremos es uno básico, la inteligencia artificial tendrá constancia de todos los elementos en pantalla, ya que al simular a un jugador debe poseer la misma información que este.</w:t>
       </w:r>
       <w:bookmarkStart w:id="0" w:name="_GoBack"/>
       <w:bookmarkEnd w:id="0"/>
     </w:p>
-    <w:p>
-      <w:r>
-        <w:t xml:space="preserve">Si DA(cerca) y DJA(lejos) entonces </w:t>
-      </w:r>
-      <w:proofErr w:type="spellStart"/>
-      <w:r>
-        <w:t>BuscarJugadorCercano</w:t>
-      </w:r>
-      <w:proofErr w:type="spellEnd"/>
-      <w:r>
-        <w:t xml:space="preserve">. </w:t>
-      </w:r>
-    </w:p>
-    <w:p>
-      <w:pPr>
-        <w:rPr>
-          <w:i/>
-        </w:rPr>
-      </w:pPr>
-      <w:r>
-        <w:t>Si DA(</w:t>
-      </w:r>
-      <w:r>
-        <w:t>lejos</w:t>
-      </w:r>
-      <w:r>
-        <w:t>) y DJA(</w:t>
-      </w:r>
-      <w:r>
-        <w:t>cerca</w:t>
-      </w:r>
-      <w:r>
-        <w:t>)</w:t>
-      </w:r>
-      <w:r>
-        <w:t xml:space="preserve"> entonces Huir</w:t>
-      </w:r>
-      <w:r>
-        <w:t xml:space="preserve">. </w:t>
-      </w:r>
-      <w:r>
-        <w:t xml:space="preserve"> </w:t>
-      </w:r>
-    </w:p>
-    <w:p>
-      <w:pPr>
-        <w:rPr>
-          <w:i/>
-        </w:rPr>
-      </w:pPr>
-    </w:p>
     <w:p/>
     <w:p>
       <w:pPr>
+        <w:jc w:val="both"/>
+      </w:pPr>
+    </w:p>
+    <w:p>
+      <w:pPr>
         <w:pStyle w:val="Subttulo"/>
+        <w:jc w:val="both"/>
       </w:pPr>
     </w:p>
     <w:sectPr>

</xml_diff>

<commit_message>
Documento Arquitectura de la IA Version 1.1
</commit_message>
<xml_diff>
--- a/Documentacion/Documento del diseño técnico de la arquitectura de la IA.docx
+++ b/Documentacion/Documento del diseño técnico de la arquitectura de la IA.docx
@@ -2,6 +2,20 @@
 <file path=word/document.xml><?xml version="1.0" encoding="utf-8"?>
 <w:document xmlns:wpc="http://schemas.microsoft.com/office/word/2010/wordprocessingCanvas" xmlns:cx="http://schemas.microsoft.com/office/drawing/2014/chartex" xmlns:cx1="http://schemas.microsoft.com/office/drawing/2015/9/8/chartex" xmlns:cx2="http://schemas.microsoft.com/office/drawing/2015/10/21/chartex" xmlns:cx3="http://schemas.microsoft.com/office/drawing/2016/5/9/chartex" xmlns:cx4="http://schemas.microsoft.com/office/drawing/2016/5/10/chartex" xmlns:cx5="http://schemas.microsoft.com/office/drawing/2016/5/11/chartex" xmlns:mc="http://schemas.openxmlformats.org/markup-compatibility/2006" xmlns:o="urn:schemas-microsoft-com:office:office" xmlns:r="http://schemas.openxmlformats.org/officeDocument/2006/relationships" xmlns:m="http://schemas.openxmlformats.org/officeDocument/2006/math" xmlns:v="urn:schemas-microsoft-com:vml" xmlns:wp14="http://schemas.microsoft.com/office/word/2010/wordprocessingDrawing" xmlns:wp="http://schemas.openxmlformats.org/drawingml/2006/wordprocessingDrawing" xmlns:w10="urn:schemas-microsoft-com:office:word" xmlns:w="http://schemas.openxmlformats.org/wordprocessingml/2006/main" xmlns:w14="http://schemas.microsoft.com/office/word/2010/wordml" xmlns:w15="http://schemas.microsoft.com/office/word/2012/wordml" xmlns:w16se="http://schemas.microsoft.com/office/word/2015/wordml/symex" xmlns:wpg="http://schemas.microsoft.com/office/word/2010/wordprocessingGroup" xmlns:wpi="http://schemas.microsoft.com/office/word/2010/wordprocessingInk" xmlns:wne="http://schemas.microsoft.com/office/word/2006/wordml" xmlns:wps="http://schemas.microsoft.com/office/word/2010/wordprocessingShape" mc:Ignorable="w14 w15 w16se wp14">
   <w:body>
+    <w:p>
+      <w:pPr>
+        <w:pStyle w:val="Ttulo1"/>
+        <w:jc w:val="both"/>
+      </w:pPr>
+      <w:r>
+        <w:t>Versión</w:t>
+      </w:r>
+      <w:bookmarkStart w:id="0" w:name="_GoBack"/>
+      <w:bookmarkEnd w:id="0"/>
+      <w:r>
+        <w:t xml:space="preserve"> 1.1</w:t>
+      </w:r>
+    </w:p>
     <w:p>
       <w:pPr>
         <w:pStyle w:val="Ttulo1"/>
@@ -505,41 +519,6 @@
         </w:rPr>
       </w:pPr>
       <w:r>
-        <w:t xml:space="preserve">Si </w:t>
-      </w:r>
-      <w:r>
-        <w:rPr>
-          <w:i/>
-        </w:rPr>
-        <w:t xml:space="preserve">condición 1 </w:t>
-      </w:r>
-      <w:r>
-        <w:t xml:space="preserve">y </w:t>
-      </w:r>
-      <w:r>
-        <w:rPr>
-          <w:i/>
-        </w:rPr>
-        <w:t xml:space="preserve">condición 2 </w:t>
-      </w:r>
-      <w:r>
-        <w:t xml:space="preserve">entonces </w:t>
-      </w:r>
-      <w:r>
-        <w:rPr>
-          <w:i/>
-        </w:rPr>
-        <w:t xml:space="preserve">regla 1. </w:t>
-      </w:r>
-    </w:p>
-    <w:p>
-      <w:pPr>
-        <w:jc w:val="both"/>
-        <w:rPr>
-          <w:i/>
-        </w:rPr>
-      </w:pPr>
-      <w:r>
         <w:lastRenderedPageBreak/>
         <w:t xml:space="preserve">Si </w:t>
       </w:r>
@@ -547,6 +526,41 @@
         <w:rPr>
           <w:i/>
         </w:rPr>
+        <w:t xml:space="preserve">condición 1 </w:t>
+      </w:r>
+      <w:r>
+        <w:t xml:space="preserve">y </w:t>
+      </w:r>
+      <w:r>
+        <w:rPr>
+          <w:i/>
+        </w:rPr>
+        <w:t xml:space="preserve">condición 2 </w:t>
+      </w:r>
+      <w:r>
+        <w:t xml:space="preserve">entonces </w:t>
+      </w:r>
+      <w:r>
+        <w:rPr>
+          <w:i/>
+        </w:rPr>
+        <w:t xml:space="preserve">regla 1. </w:t>
+      </w:r>
+    </w:p>
+    <w:p>
+      <w:pPr>
+        <w:jc w:val="both"/>
+        <w:rPr>
+          <w:i/>
+        </w:rPr>
+      </w:pPr>
+      <w:r>
+        <w:t xml:space="preserve">Si </w:t>
+      </w:r>
+      <w:r>
+        <w:rPr>
+          <w:i/>
+        </w:rPr>
         <w:t xml:space="preserve">condición 3 </w:t>
       </w:r>
       <w:r>
@@ -681,8 +695,6 @@
       <w:r>
         <w:t>El sistema de percepción que implementaremos es uno básico, la inteligencia artificial tendrá constancia de todos los elementos en pantalla, ya que al simular a un jugador debe poseer la misma información que este.</w:t>
       </w:r>
-      <w:bookmarkStart w:id="0" w:name="_GoBack"/>
-      <w:bookmarkEnd w:id="0"/>
     </w:p>
     <w:p/>
     <w:p>

</xml_diff>